<commit_message>
Un version de hyperblog
</commit_message>
<xml_diff>
--- a/Notas clase.docx
+++ b/Notas clase.docx
@@ -978,7 +978,7 @@
                     <pic:cNvPicPr/>
                   </pic:nvPicPr>
                   <pic:blipFill>
-                    <a:blip r:embed="rId5"/>
+                    <a:blip r:embed="rId7"/>
                     <a:stretch>
                       <a:fillRect/>
                     </a:stretch>
@@ -1126,7 +1126,7 @@
                     <pic:cNvPicPr/>
                   </pic:nvPicPr>
                   <pic:blipFill>
-                    <a:blip r:embed="rId6"/>
+                    <a:blip r:embed="rId8"/>
                     <a:stretch>
                       <a:fillRect/>
                     </a:stretch>
@@ -1457,7 +1457,7 @@
                     </pic:cNvPicPr>
                   </pic:nvPicPr>
                   <pic:blipFill>
-                    <a:blip r:embed="rId7">
+                    <a:blip r:embed="rId9">
                       <a:extLst>
                         <a:ext uri="{28A0092B-C50C-407E-A947-70E740481C1C}">
                           <a14:useLocalDpi xmlns:a14="http://schemas.microsoft.com/office/drawing/2010/main" val="0"/>
@@ -1592,7 +1592,7 @@
                     <pic:cNvPicPr/>
                   </pic:nvPicPr>
                   <pic:blipFill>
-                    <a:blip r:embed="rId8"/>
+                    <a:blip r:embed="rId10"/>
                     <a:stretch>
                       <a:fillRect/>
                     </a:stretch>
@@ -1835,7 +1835,7 @@
                     <pic:cNvPicPr/>
                   </pic:nvPicPr>
                   <pic:blipFill>
-                    <a:blip r:embed="rId9"/>
+                    <a:blip r:embed="rId11"/>
                     <a:stretch>
                       <a:fillRect/>
                     </a:stretch>
@@ -1889,7 +1889,7 @@
                     <pic:cNvPicPr/>
                   </pic:nvPicPr>
                   <pic:blipFill>
-                    <a:blip r:embed="rId10"/>
+                    <a:blip r:embed="rId12"/>
                     <a:stretch>
                       <a:fillRect/>
                     </a:stretch>
@@ -1935,7 +1935,7 @@
                     <pic:cNvPicPr/>
                   </pic:nvPicPr>
                   <pic:blipFill>
-                    <a:blip r:embed="rId11"/>
+                    <a:blip r:embed="rId13"/>
                     <a:stretch>
                       <a:fillRect/>
                     </a:stretch>
@@ -1988,7 +1988,7 @@
                     <pic:cNvPicPr/>
                   </pic:nvPicPr>
                   <pic:blipFill>
-                    <a:blip r:embed="rId12"/>
+                    <a:blip r:embed="rId14"/>
                     <a:stretch>
                       <a:fillRect/>
                     </a:stretch>
@@ -2072,7 +2072,7 @@
                     <pic:cNvPicPr/>
                   </pic:nvPicPr>
                   <pic:blipFill>
-                    <a:blip r:embed="rId13"/>
+                    <a:blip r:embed="rId15"/>
                     <a:stretch>
                       <a:fillRect/>
                     </a:stretch>
@@ -2151,7 +2151,7 @@
                     <pic:cNvPicPr/>
                   </pic:nvPicPr>
                   <pic:blipFill>
-                    <a:blip r:embed="rId14"/>
+                    <a:blip r:embed="rId16"/>
                     <a:stretch>
                       <a:fillRect/>
                     </a:stretch>
@@ -2207,7 +2207,7 @@
                     <pic:cNvPicPr/>
                   </pic:nvPicPr>
                   <pic:blipFill>
-                    <a:blip r:embed="rId15"/>
+                    <a:blip r:embed="rId17"/>
                     <a:stretch>
                       <a:fillRect/>
                     </a:stretch>
@@ -2282,7 +2282,7 @@
                     <pic:cNvPicPr/>
                   </pic:nvPicPr>
                   <pic:blipFill>
-                    <a:blip r:embed="rId16"/>
+                    <a:blip r:embed="rId18"/>
                     <a:stretch>
                       <a:fillRect/>
                     </a:stretch>
@@ -2342,7 +2342,7 @@
                     <pic:cNvPicPr/>
                   </pic:nvPicPr>
                   <pic:blipFill>
-                    <a:blip r:embed="rId17"/>
+                    <a:blip r:embed="rId19"/>
                     <a:stretch>
                       <a:fillRect/>
                     </a:stretch>
@@ -2452,7 +2452,7 @@
                     <pic:cNvPicPr/>
                   </pic:nvPicPr>
                   <pic:blipFill>
-                    <a:blip r:embed="rId18"/>
+                    <a:blip r:embed="rId20"/>
                     <a:stretch>
                       <a:fillRect/>
                     </a:stretch>
@@ -3275,7 +3275,7 @@
                     <pic:cNvPicPr/>
                   </pic:nvPicPr>
                   <pic:blipFill>
-                    <a:blip r:embed="rId19"/>
+                    <a:blip r:embed="rId21"/>
                     <a:stretch>
                       <a:fillRect/>
                     </a:stretch>
@@ -3337,30 +3337,348 @@
         <w:t>Interfaz de tus repositorios (la red social de nuestros repositorios)</w:t>
       </w:r>
     </w:p>
-    <w:p>
-      <w:r>
-        <w:tab/>
-      </w:r>
-      <w:r>
-        <w:tab/>
-      </w:r>
-      <w:r>
-        <w:tab/>
-      </w:r>
-      <w:r>
-        <w:tab/>
-      </w:r>
-      <w:r>
-        <w:tab/>
-      </w:r>
-      <w:r>
-        <w:tab/>
-      </w:r>
-    </w:p>
-    <w:p>
-      <w:pPr>
-        <w:pStyle w:val="Prrafodelista"/>
-      </w:pPr>
+    <w:p/>
+    <w:p>
+      <w:pPr>
+        <w:pStyle w:val="Ttulo1"/>
+      </w:pPr>
+      <w:r>
+        <w:t>Cómo funcionan las llaves públicas y privadas</w:t>
+      </w:r>
+    </w:p>
+    <w:p>
+      <w:r>
+        <w:t>Llave publica(Cifrado simetrico de linea)</w:t>
+      </w:r>
+      <w:r>
+        <w:sym w:font="Wingdings" w:char="F0E0"/>
+      </w:r>
+      <w:r>
+        <w:t xml:space="preserve">Lo q yo cifre la llave publica lo abro con mi llave privada.--&gt;Proceso matematico(covertir mi mensaje en un mensaje cifrado, ejemplo:dsa55*-*$”#%”. </w:t>
+      </w:r>
+    </w:p>
+    <w:p>
+      <w:r>
+        <w:t>1- Copiar una llave publica y con eso hago el proceso matematico (Cifrar la llave publica).</w:t>
+      </w:r>
+    </w:p>
+    <w:p>
+      <w:r>
+        <w:t>Llave privada</w:t>
+      </w:r>
+      <w:r>
+        <w:sym w:font="Wingdings" w:char="F0E0"/>
+      </w:r>
+      <w:r>
+        <w:t>Para decifrar es mensaje cifrado que me llega.</w:t>
+      </w:r>
+    </w:p>
+    <w:p>
+      <w:pPr>
+        <w:jc w:val="center"/>
+      </w:pPr>
+      <w:r>
+        <w:rPr>
+          <w:noProof/>
+        </w:rPr>
+        <w:drawing>
+          <wp:inline distT="0" distB="0" distL="0" distR="0" wp14:anchorId="1CA6919C" wp14:editId="6D7AB14E">
+            <wp:extent cx="4357315" cy="3254428"/>
+            <wp:effectExtent l="0" t="0" r="5715" b="3175"/>
+            <wp:docPr id="13" name="Imagen 13"/>
+            <wp:cNvGraphicFramePr>
+              <a:graphicFrameLocks xmlns:a="http://schemas.openxmlformats.org/drawingml/2006/main" noChangeAspect="1"/>
+            </wp:cNvGraphicFramePr>
+            <a:graphic xmlns:a="http://schemas.openxmlformats.org/drawingml/2006/main">
+              <a:graphicData uri="http://schemas.openxmlformats.org/drawingml/2006/picture">
+                <pic:pic xmlns:pic="http://schemas.openxmlformats.org/drawingml/2006/picture">
+                  <pic:nvPicPr>
+                    <pic:cNvPr id="1" name=""/>
+                    <pic:cNvPicPr/>
+                  </pic:nvPicPr>
+                  <pic:blipFill>
+                    <a:blip r:embed="rId22"/>
+                    <a:stretch>
+                      <a:fillRect/>
+                    </a:stretch>
+                  </pic:blipFill>
+                  <pic:spPr>
+                    <a:xfrm>
+                      <a:off x="0" y="0"/>
+                      <a:ext cx="4362161" cy="3258047"/>
+                    </a:xfrm>
+                    <a:prstGeom prst="rect">
+                      <a:avLst/>
+                    </a:prstGeom>
+                  </pic:spPr>
+                </pic:pic>
+              </a:graphicData>
+            </a:graphic>
+          </wp:inline>
+        </w:drawing>
+      </w:r>
+    </w:p>
+    <w:p>
+      <w:pPr>
+        <w:jc w:val="center"/>
+      </w:pPr>
+      <w:r>
+        <w:t>Compartir de llaves publicas y mantenerlas privadas</w:t>
+      </w:r>
+      <w:r>
+        <w:sym w:font="Wingdings" w:char="F0E0"/>
+      </w:r>
+      <w:r>
+        <w:t>Mensajes seguros</w:t>
+      </w:r>
+    </w:p>
+    <w:p>
+      <w:pPr>
+        <w:jc w:val="center"/>
+      </w:pPr>
+    </w:p>
+    <w:p>
+      <w:pPr>
+        <w:jc w:val="center"/>
+      </w:pPr>
+    </w:p>
+    <w:p>
+      <w:pPr>
+        <w:pStyle w:val="Ttulo1"/>
+      </w:pPr>
+      <w:r>
+        <w:lastRenderedPageBreak/>
+        <w:t>Configura tus llaves SSH en local</w:t>
+      </w:r>
+    </w:p>
+    <w:p>
+      <w:pPr>
+        <w:pStyle w:val="Prrafodelista"/>
+        <w:numPr>
+          <w:ilvl w:val="0"/>
+          <w:numId w:val="3"/>
+        </w:numPr>
+      </w:pPr>
+      <w:r>
+        <w:t>Usuario y contraseña</w:t>
+      </w:r>
+      <w:r>
+        <w:sym w:font="Wingdings" w:char="F0E0"/>
+      </w:r>
+      <w:r>
+        <w:t>Vulnerable password cracking.</w:t>
+      </w:r>
+    </w:p>
+    <w:p>
+      <w:pPr>
+        <w:pStyle w:val="Prrafodelista"/>
+        <w:numPr>
+          <w:ilvl w:val="0"/>
+          <w:numId w:val="3"/>
+        </w:numPr>
+      </w:pPr>
+      <w:r>
+        <w:t xml:space="preserve">1. En mi entorno creo llave privada y llave publico. Le envias la llave public a a github. </w:t>
+      </w:r>
+    </w:p>
+    <w:p>
+      <w:pPr>
+        <w:pStyle w:val="Prrafodelista"/>
+        <w:numPr>
+          <w:ilvl w:val="0"/>
+          <w:numId w:val="3"/>
+        </w:numPr>
+      </w:pPr>
+      <w:r>
+        <w:t>2. En vez de conectarnos AL REPOSITORIO por HTTP, nos conectamos mediante el protocolo SSH.</w:t>
+      </w:r>
+    </w:p>
+    <w:p>
+      <w:pPr>
+        <w:pStyle w:val="Prrafodelista"/>
+        <w:numPr>
+          <w:ilvl w:val="0"/>
+          <w:numId w:val="3"/>
+        </w:numPr>
+      </w:pPr>
+      <w:r>
+        <w:t>GitHub te envia la llame github publica. (Asi se crea un mensaje cifrado de doble camino).</w:t>
+      </w:r>
+    </w:p>
+    <w:p>
+      <w:pPr>
+        <w:pStyle w:val="Prrafodelista"/>
+        <w:numPr>
+          <w:ilvl w:val="0"/>
+          <w:numId w:val="3"/>
+        </w:numPr>
+      </w:pPr>
+      <w:r>
+        <w:t xml:space="preserve">En general, reemplazamos la conexión HTTPS por </w:t>
+      </w:r>
+      <w:r>
+        <w:rPr>
+          <w:b/>
+          <w:bCs/>
+        </w:rPr>
+        <w:t>SSH</w:t>
+      </w:r>
+      <w:r>
+        <w:t>.</w:t>
+      </w:r>
+    </w:p>
+    <w:p>
+      <w:pPr>
+        <w:pStyle w:val="Ttulo2"/>
+      </w:pPr>
+      <w:r>
+        <w:t>SSH</w:t>
+      </w:r>
+    </w:p>
+    <w:p>
+      <w:pPr>
+        <w:pStyle w:val="Ttulo2"/>
+        <w:shd w:val="clear" w:color="auto" w:fill="FFFFFF"/>
+        <w:spacing w:before="0"/>
+        <w:rPr>
+          <w:rFonts w:ascii="Arial" w:hAnsi="Arial" w:cs="Arial"/>
+          <w:color w:val="202124"/>
+          <w:sz w:val="45"/>
+          <w:szCs w:val="45"/>
+        </w:rPr>
+      </w:pPr>
+      <w:r>
+        <w:rPr>
+          <w:rFonts w:ascii="Arial" w:hAnsi="Arial" w:cs="Arial"/>
+          <w:b/>
+          <w:bCs/>
+          <w:color w:val="202124"/>
+          <w:sz w:val="45"/>
+          <w:szCs w:val="45"/>
+        </w:rPr>
+        <w:t>Secure Shell</w:t>
+      </w:r>
+    </w:p>
+    <w:p>
+      <w:pPr>
+        <w:rPr>
+          <w:rFonts w:cs="Arial"/>
+          <w:color w:val="4D5156"/>
+          <w:sz w:val="21"/>
+          <w:szCs w:val="21"/>
+          <w:shd w:val="clear" w:color="auto" w:fill="FFFFFF"/>
+        </w:rPr>
+      </w:pPr>
+      <w:r>
+        <w:rPr>
+          <w:rFonts w:cs="Arial"/>
+          <w:color w:val="4D5156"/>
+          <w:sz w:val="21"/>
+          <w:szCs w:val="21"/>
+          <w:shd w:val="clear" w:color="auto" w:fill="FFFFFF"/>
+        </w:rPr>
+        <w:t>SSH es el nombre de un protocolo y del programa que lo implementa cuya principal función es el acceso remoto a un servidor por medio de un canal seguro en el que toda la información está cifrada.</w:t>
+      </w:r>
+    </w:p>
+    <w:p>
+      <w:pPr>
+        <w:shd w:val="clear" w:color="auto" w:fill="FFFFFF"/>
+        <w:spacing w:after="0" w:line="240" w:lineRule="auto"/>
+        <w:rPr>
+          <w:rFonts w:eastAsia="Times New Roman" w:cs="Arial"/>
+          <w:color w:val="202124"/>
+          <w:sz w:val="27"/>
+          <w:szCs w:val="27"/>
+          <w:u w:val="single"/>
+          <w:lang w:eastAsia="es-CO"/>
+        </w:rPr>
+      </w:pPr>
+      <w:r>
+        <w:rPr>
+          <w:rFonts w:eastAsia="Times New Roman" w:cs="Arial"/>
+          <w:color w:val="202124"/>
+          <w:sz w:val="24"/>
+          <w:szCs w:val="24"/>
+          <w:lang w:val="es-ES" w:eastAsia="es-CO"/>
+        </w:rPr>
+        <w:t>SSH o Secure Shell, </w:t>
+      </w:r>
+      <w:r>
+        <w:rPr>
+          <w:rFonts w:eastAsia="Times New Roman" w:cs="Arial"/>
+          <w:b/>
+          <w:bCs/>
+          <w:color w:val="202124"/>
+          <w:sz w:val="24"/>
+          <w:szCs w:val="24"/>
+          <w:lang w:val="es-ES" w:eastAsia="es-CO"/>
+        </w:rPr>
+        <w:t>es un protocolo de administración remota que le permite a los usuarios controlar y modificar sus servidores remotos a través de Internet a través de un mecanismo de autenticación</w:t>
+      </w:r>
+      <w:r>
+        <w:rPr>
+          <w:rFonts w:eastAsia="Times New Roman" w:cs="Arial"/>
+          <w:color w:val="202124"/>
+          <w:sz w:val="24"/>
+          <w:szCs w:val="24"/>
+          <w:lang w:val="es-ES" w:eastAsia="es-CO"/>
+        </w:rPr>
+        <w:t>.</w:t>
+      </w:r>
+    </w:p>
+    <w:p/>
+    <w:p>
+      <w:r>
+        <w:t>Ver el siguiente enlace donde explican muy bien el protocolo SSH</w:t>
+      </w:r>
+    </w:p>
+    <w:p>
+      <w:hyperlink r:id="rId23" w:history="1">
+        <w:r>
+          <w:rPr>
+            <w:rStyle w:val="Hipervnculo"/>
+          </w:rPr>
+          <w:t>https://www.hostinger.co/tutoriales/que-es-ssh</w:t>
+        </w:r>
+      </w:hyperlink>
+      <w:r>
+        <w:t xml:space="preserve"> </w:t>
+      </w:r>
+    </w:p>
+    <w:p>
+      <w:pPr>
+        <w:pStyle w:val="Ttulo1"/>
+      </w:pPr>
+      <w:r>
+        <w:t>Cómo conectar a GitHub con SSH</w:t>
+      </w:r>
+    </w:p>
+    <w:p/>
+    <w:p>
+      <w:pPr>
+        <w:pStyle w:val="Ttulo1"/>
+      </w:pPr>
+      <w:r>
+        <w:t>Cómo usar Tags y versiones en Git y GitHub</w:t>
+      </w:r>
+    </w:p>
+    <w:p/>
+    <w:p>
+      <w:pPr>
+        <w:pStyle w:val="Ttulo1"/>
+      </w:pPr>
+      <w:r>
+        <w:t>Manejo de ramas en GitHub</w:t>
+      </w:r>
+    </w:p>
+    <w:p/>
+    <w:p>
+      <w:pPr>
+        <w:pStyle w:val="Ttulo1"/>
+      </w:pPr>
+      <w:r>
+        <w:t>Cómo configurar múltiples colaboradores en un repositorio de GitHub</w:t>
+      </w:r>
     </w:p>
     <w:sectPr>
       <w:pgSz w:w="12240" w:h="15840"/>
@@ -3370,6 +3688,56 @@
     </w:sectPr>
   </w:body>
 </w:document>
+</file>
+
+<file path=word/endnotes.xml><?xml version="1.0" encoding="utf-8"?>
+<w:endnotes xmlns:wpc="http://schemas.microsoft.com/office/word/2010/wordprocessingCanvas" xmlns:cx="http://schemas.microsoft.com/office/drawing/2014/chartex" xmlns:cx1="http://schemas.microsoft.com/office/drawing/2015/9/8/chartex" xmlns:cx2="http://schemas.microsoft.com/office/drawing/2015/10/21/chartex" xmlns:cx3="http://schemas.microsoft.com/office/drawing/2016/5/9/chartex" xmlns:cx4="http://schemas.microsoft.com/office/drawing/2016/5/10/chartex" xmlns:cx5="http://schemas.microsoft.com/office/drawing/2016/5/11/chartex" xmlns:cx6="http://schemas.microsoft.com/office/drawing/2016/5/12/chartex" xmlns:cx7="http://schemas.microsoft.com/office/drawing/2016/5/13/chartex" xmlns:cx8="http://schemas.microsoft.com/office/drawing/2016/5/14/chartex" xmlns:mc="http://schemas.openxmlformats.org/markup-compatibility/2006" xmlns:aink="http://schemas.microsoft.com/office/drawing/2016/ink" xmlns:am3d="http://schemas.microsoft.com/office/drawing/2017/model3d" xmlns:o="urn:schemas-microsoft-com:office:office" xmlns:oel="http://schemas.microsoft.com/office/2019/extlst" xmlns:r="http://schemas.openxmlformats.org/officeDocument/2006/relationships" xmlns:m="http://schemas.openxmlformats.org/officeDocument/2006/math" xmlns:v="urn:schemas-microsoft-com:vml" xmlns:wp14="http://schemas.microsoft.com/office/word/2010/wordprocessingDrawing" xmlns:wp="http://schemas.openxmlformats.org/drawingml/2006/wordprocessingDrawing" xmlns:w10="urn:schemas-microsoft-com:office:word" xmlns:w="http://schemas.openxmlformats.org/wordprocessingml/2006/main" xmlns:w14="http://schemas.microsoft.com/office/word/2010/wordml" xmlns:w15="http://schemas.microsoft.com/office/word/2012/wordml" xmlns:w16cex="http://schemas.microsoft.com/office/word/2018/wordml/cex" xmlns:w16cid="http://schemas.microsoft.com/office/word/2016/wordml/cid" xmlns:w16="http://schemas.microsoft.com/office/word/2018/wordml" xmlns:w16sdtdh="http://schemas.microsoft.com/office/word/2020/wordml/sdtdatahash" xmlns:w16se="http://schemas.microsoft.com/office/word/2015/wordml/symex" xmlns:wpg="http://schemas.microsoft.com/office/word/2010/wordprocessingGroup" xmlns:wpi="http://schemas.microsoft.com/office/word/2010/wordprocessingInk" xmlns:wne="http://schemas.microsoft.com/office/word/2006/wordml" xmlns:wps="http://schemas.microsoft.com/office/word/2010/wordprocessingShape" mc:Ignorable="w14 w15 w16se w16cid w16 w16cex w16sdtdh wp14">
+  <w:endnote w:type="separator" w:id="-1">
+    <w:p>
+      <w:pPr>
+        <w:spacing w:after="0" w:line="240" w:lineRule="auto"/>
+      </w:pPr>
+      <w:r>
+        <w:separator/>
+      </w:r>
+    </w:p>
+  </w:endnote>
+  <w:endnote w:type="continuationSeparator" w:id="0">
+    <w:p>
+      <w:pPr>
+        <w:spacing w:after="0" w:line="240" w:lineRule="auto"/>
+      </w:pPr>
+      <w:r>
+        <w:continuationSeparator/>
+      </w:r>
+    </w:p>
+  </w:endnote>
+</w:endnotes>
+</file>
+
+<file path=word/footnotes.xml><?xml version="1.0" encoding="utf-8"?>
+<w:footnotes xmlns:wpc="http://schemas.microsoft.com/office/word/2010/wordprocessingCanvas" xmlns:cx="http://schemas.microsoft.com/office/drawing/2014/chartex" xmlns:cx1="http://schemas.microsoft.com/office/drawing/2015/9/8/chartex" xmlns:cx2="http://schemas.microsoft.com/office/drawing/2015/10/21/chartex" xmlns:cx3="http://schemas.microsoft.com/office/drawing/2016/5/9/chartex" xmlns:cx4="http://schemas.microsoft.com/office/drawing/2016/5/10/chartex" xmlns:cx5="http://schemas.microsoft.com/office/drawing/2016/5/11/chartex" xmlns:cx6="http://schemas.microsoft.com/office/drawing/2016/5/12/chartex" xmlns:cx7="http://schemas.microsoft.com/office/drawing/2016/5/13/chartex" xmlns:cx8="http://schemas.microsoft.com/office/drawing/2016/5/14/chartex" xmlns:mc="http://schemas.openxmlformats.org/markup-compatibility/2006" xmlns:aink="http://schemas.microsoft.com/office/drawing/2016/ink" xmlns:am3d="http://schemas.microsoft.com/office/drawing/2017/model3d" xmlns:o="urn:schemas-microsoft-com:office:office" xmlns:oel="http://schemas.microsoft.com/office/2019/extlst" xmlns:r="http://schemas.openxmlformats.org/officeDocument/2006/relationships" xmlns:m="http://schemas.openxmlformats.org/officeDocument/2006/math" xmlns:v="urn:schemas-microsoft-com:vml" xmlns:wp14="http://schemas.microsoft.com/office/word/2010/wordprocessingDrawing" xmlns:wp="http://schemas.openxmlformats.org/drawingml/2006/wordprocessingDrawing" xmlns:w10="urn:schemas-microsoft-com:office:word" xmlns:w="http://schemas.openxmlformats.org/wordprocessingml/2006/main" xmlns:w14="http://schemas.microsoft.com/office/word/2010/wordml" xmlns:w15="http://schemas.microsoft.com/office/word/2012/wordml" xmlns:w16cex="http://schemas.microsoft.com/office/word/2018/wordml/cex" xmlns:w16cid="http://schemas.microsoft.com/office/word/2016/wordml/cid" xmlns:w16="http://schemas.microsoft.com/office/word/2018/wordml" xmlns:w16sdtdh="http://schemas.microsoft.com/office/word/2020/wordml/sdtdatahash" xmlns:w16se="http://schemas.microsoft.com/office/word/2015/wordml/symex" xmlns:wpg="http://schemas.microsoft.com/office/word/2010/wordprocessingGroup" xmlns:wpi="http://schemas.microsoft.com/office/word/2010/wordprocessingInk" xmlns:wne="http://schemas.microsoft.com/office/word/2006/wordml" xmlns:wps="http://schemas.microsoft.com/office/word/2010/wordprocessingShape" mc:Ignorable="w14 w15 w16se w16cid w16 w16cex w16sdtdh wp14">
+  <w:footnote w:type="separator" w:id="-1">
+    <w:p>
+      <w:pPr>
+        <w:spacing w:after="0" w:line="240" w:lineRule="auto"/>
+      </w:pPr>
+      <w:r>
+        <w:separator/>
+      </w:r>
+    </w:p>
+  </w:footnote>
+  <w:footnote w:type="continuationSeparator" w:id="0">
+    <w:p>
+      <w:pPr>
+        <w:spacing w:after="0" w:line="240" w:lineRule="auto"/>
+      </w:pPr>
+      <w:r>
+        <w:continuationSeparator/>
+      </w:r>
+    </w:p>
+  </w:footnote>
+</w:footnotes>
 </file>
 
 <file path=word/numbering.xml><?xml version="1.0" encoding="utf-8"?>
@@ -4407,6 +4775,83 @@
       <w:szCs w:val="26"/>
     </w:rPr>
   </w:style>
+  <w:style w:type="paragraph" w:styleId="Encabezado">
+    <w:name w:val="header"/>
+    <w:basedOn w:val="Normal"/>
+    <w:link w:val="EncabezadoCar"/>
+    <w:uiPriority w:val="99"/>
+    <w:unhideWhenUsed/>
+    <w:rsid w:val="003658AC"/>
+    <w:pPr>
+      <w:tabs>
+        <w:tab w:val="center" w:pos="4419"/>
+        <w:tab w:val="right" w:pos="8838"/>
+      </w:tabs>
+      <w:spacing w:after="0" w:line="240" w:lineRule="auto"/>
+    </w:pPr>
+  </w:style>
+  <w:style w:type="character" w:customStyle="1" w:styleId="EncabezadoCar">
+    <w:name w:val="Encabezado Car"/>
+    <w:basedOn w:val="Fuentedeprrafopredeter"/>
+    <w:link w:val="Encabezado"/>
+    <w:uiPriority w:val="99"/>
+    <w:rsid w:val="003658AC"/>
+  </w:style>
+  <w:style w:type="paragraph" w:styleId="Piedepgina">
+    <w:name w:val="footer"/>
+    <w:basedOn w:val="Normal"/>
+    <w:link w:val="PiedepginaCar"/>
+    <w:uiPriority w:val="99"/>
+    <w:unhideWhenUsed/>
+    <w:rsid w:val="003658AC"/>
+    <w:pPr>
+      <w:tabs>
+        <w:tab w:val="center" w:pos="4419"/>
+        <w:tab w:val="right" w:pos="8838"/>
+      </w:tabs>
+      <w:spacing w:after="0" w:line="240" w:lineRule="auto"/>
+    </w:pPr>
+  </w:style>
+  <w:style w:type="character" w:customStyle="1" w:styleId="PiedepginaCar">
+    <w:name w:val="Pie de página Car"/>
+    <w:basedOn w:val="Fuentedeprrafopredeter"/>
+    <w:link w:val="Piedepgina"/>
+    <w:uiPriority w:val="99"/>
+    <w:rsid w:val="003658AC"/>
+  </w:style>
+  <w:style w:type="character" w:customStyle="1" w:styleId="hgkelc">
+    <w:name w:val="hgkelc"/>
+    <w:basedOn w:val="Fuentedeprrafopredeter"/>
+    <w:rsid w:val="00A607FB"/>
+  </w:style>
+  <w:style w:type="character" w:customStyle="1" w:styleId="kx21rb">
+    <w:name w:val="kx21rb"/>
+    <w:basedOn w:val="Fuentedeprrafopredeter"/>
+    <w:rsid w:val="00A607FB"/>
+  </w:style>
+  <w:style w:type="character" w:styleId="Hipervnculo">
+    <w:name w:val="Hyperlink"/>
+    <w:basedOn w:val="Fuentedeprrafopredeter"/>
+    <w:uiPriority w:val="99"/>
+    <w:unhideWhenUsed/>
+    <w:rsid w:val="00A607FB"/>
+    <w:rPr>
+      <w:color w:val="0563C1" w:themeColor="hyperlink"/>
+      <w:u w:val="single"/>
+    </w:rPr>
+  </w:style>
+  <w:style w:type="character" w:styleId="Mencinsinresolver">
+    <w:name w:val="Unresolved Mention"/>
+    <w:basedOn w:val="Fuentedeprrafopredeter"/>
+    <w:uiPriority w:val="99"/>
+    <w:semiHidden/>
+    <w:unhideWhenUsed/>
+    <w:rsid w:val="00A607FB"/>
+    <w:rPr>
+      <w:color w:val="605E5C"/>
+      <w:shd w:val="clear" w:color="auto" w:fill="E1DFDD"/>
+    </w:rPr>
+  </w:style>
 </w:styles>
 </file>
 

</xml_diff>